<commit_message>
report and system init
</commit_message>
<xml_diff>
--- a/1734120148_申鹏薇_开题报告.docx
+++ b/1734120148_申鹏薇_开题报告.docx
@@ -682,22 +682,19 @@
               <w:ind w:firstLine="420" w:firstLineChars="200"/>
               <w:jc w:val="left"/>
               <w:rPr>
-                <w:rFonts w:hint="default" w:ascii="宋体" w:hAnsi="宋体" w:eastAsia="宋体" w:cs="宋体"/>
-                <w:sz w:val="24"/>
-                <w:szCs w:val="24"/>
-                <w:lang w:val="en-US" w:eastAsia="zh-CN"/>
-              </w:rPr>
-            </w:pPr>
-            <w:r>
-              <w:rPr>
-                <w:rFonts w:hint="eastAsia"/>
-                <w:kern w:val="0"/>
-                <w:lang w:val="en-US" w:eastAsia="zh-CN"/>
-              </w:rPr>
-              <w:t>随着大学生年龄的增长，因心理疾病而引发的事故也愈来愈多，这一现象不得不引起人们的反思，所以关注大学生心理健康迫在眉睫。根据这种情况，心理咨询平台对大学生健康的心理状态有很大的启发和引导意义，它可以在学业、生活、情感、就业等方面给予正确的指导，端正学生的价值观；同时可以观察到学生的心理状态，对于遇到问题的同学，能够及时进行心理疏导，从而树立积极的人生观；也能够拉近学生与专家之间的关系，建立彼此的信任，让学生能够对专家敞开心扉，有利于营造校园健康的心理氛围。心理咨询对大学生心理健康来说有着举足轻重的作用，有着很大的引导意义和启示意义，甚至对于整个国家都有着很重要的价值。</w:t>
-            </w:r>
-            <w:bookmarkStart w:id="0" w:name="_GoBack"/>
-            <w:bookmarkEnd w:id="0"/>
+                <w:rFonts w:hint="default"/>
+                <w:kern w:val="0"/>
+                <w:lang w:val="en-US" w:eastAsia="zh-CN"/>
+              </w:rPr>
+            </w:pPr>
+            <w:r>
+              <w:rPr>
+                <w:rFonts w:hint="default"/>
+                <w:kern w:val="0"/>
+                <w:lang w:val="en-US" w:eastAsia="zh-CN"/>
+              </w:rPr>
+              <w:t>随着大学生年龄的增长，因心理疾病而引发的事故也愈来愈多，这一现象不得不引起人们的反思，所以关注大学生心理健康迫在眉睫。引入心理资讯平台可解决相关问题，它能够提供相应的服务，从而疏导学生的心理问题。这个系统面向对象为黄淮学院的学生，通过使用心理咨询平台，可以在学业、生活、情感、就业等方面给予正确的指导，给予大学生一个健康的心理状态。此平台可以保护大学生的隐私，因此在一定程度上保护了大学生的自尊心，给予大学生一个放松的心理氛围，能够正视自己的心理问题并且得以解决。同时，也培养了大学生的主动性，让其可以在专家团队的交流指导下，高效率的解决心理问题所带来的负面影响，积极的面对以后的人生。</w:t>
+            </w:r>
           </w:p>
         </w:tc>
       </w:tr>
@@ -763,46 +760,49 @@
           </w:p>
           <w:p>
             <w:pPr>
-              <w:spacing w:line="360" w:lineRule="auto"/>
+              <w:spacing w:line="360" w:lineRule="exact"/>
               <w:ind w:firstLine="420" w:firstLineChars="200"/>
-              <w:rPr>
-                <w:rFonts w:hint="eastAsia"/>
-                <w:kern w:val="0"/>
-                <w:lang w:val="en-US" w:eastAsia="zh-CN"/>
-              </w:rPr>
-            </w:pPr>
-            <w:r>
-              <w:rPr>
-                <w:rFonts w:hint="eastAsia"/>
-                <w:kern w:val="0"/>
-                <w:lang w:val="en-US" w:eastAsia="zh-CN"/>
-              </w:rPr>
-              <w:t>随着教育事业的改革以及高校的不断扩招，我国在校大学生人数不断增加。这一庞大的群体成为社会上关注的重点对象。教育部调查显示，大学生中出现焦虑、抑郁、人格障碍、人际关系不良等心理问题的现象非常普遍，随着心理问题的加重逐渐演变为伤人或者自伤的现象。无论从大学生基数、性别、民族等角度来看，我国大学生心理健康状况不容乐观。</w:t>
-            </w:r>
-          </w:p>
-          <w:p>
-            <w:pPr>
-              <w:spacing w:line="360" w:lineRule="auto"/>
+              <w:jc w:val="left"/>
+              <w:rPr>
+                <w:rFonts w:hint="eastAsia"/>
+                <w:kern w:val="0"/>
+                <w:lang w:val="en-US" w:eastAsia="zh-CN"/>
+              </w:rPr>
+            </w:pPr>
+            <w:r>
+              <w:rPr>
+                <w:rFonts w:hint="eastAsia"/>
+                <w:kern w:val="0"/>
+                <w:lang w:val="en-US" w:eastAsia="zh-CN"/>
+              </w:rPr>
+              <w:t>心理咨询平台在国外发达国家运用已经很广泛了，随着多年逐渐的完善，已经趋近于成熟阶段。现今，该平台已经投入到相关的心理领域，并创造了一个崭新的阶段。国外对高校学生的心理咨询问题产生极大的关注，与此同时高校的硬件设施比较先进，政府也投入了大量的人力、资源。随着整个社会的大力支持，国外心理咨询平台已经较为完善，对国内的心理咨询平台有很大的启发和借鉴意义。例如，在国外一些知名的学校，校园内的心理咨询平台有很好的心理疏导服务，能够及时对学生的心理进行正确的引导和启发，对每一位学生的心理健康负责。</w:t>
+            </w:r>
+          </w:p>
+          <w:p>
+            <w:pPr>
+              <w:spacing w:line="360" w:lineRule="exact"/>
               <w:ind w:firstLine="420" w:firstLineChars="200"/>
-              <w:rPr>
-                <w:rFonts w:hint="eastAsia"/>
-                <w:kern w:val="0"/>
-                <w:lang w:val="en-US" w:eastAsia="zh-CN"/>
-              </w:rPr>
-            </w:pPr>
-            <w:r>
-              <w:rPr>
-                <w:rFonts w:hint="eastAsia"/>
-                <w:kern w:val="0"/>
-                <w:lang w:val="en-US" w:eastAsia="zh-CN"/>
-              </w:rPr>
-              <w:t>国外大学生的心理状况同样存在较多的问题，世界卫生组织的一项报道称，美国有近半的年轻人疾病属于精神心理障碍，首次发作的年龄在24岁左右。此外，国外针对大学生心理问题支持与干预的研究项目也非常多，有国外学者通过随机对照试验发现大学生焦虑和抑郁的问题通过互联网传递信息，加强体育锻炼具有一定的干预作用。</w:t>
-            </w:r>
-          </w:p>
-          <w:p>
-            <w:pPr>
-              <w:spacing w:line="360" w:lineRule="auto"/>
+              <w:jc w:val="left"/>
+              <w:rPr>
+                <w:rFonts w:hint="eastAsia"/>
+                <w:kern w:val="0"/>
+                <w:lang w:val="en-US" w:eastAsia="zh-CN"/>
+              </w:rPr>
+            </w:pPr>
+            <w:r>
+              <w:rPr>
+                <w:rFonts w:hint="eastAsia"/>
+                <w:kern w:val="0"/>
+                <w:lang w:val="en-US" w:eastAsia="zh-CN"/>
+              </w:rPr>
+              <w:t>根据调查结果显示，大部分高校学生遇到心理问题之后，会向周围的亲人、朋友、老师等进行倾诉，很少进行系统的心理咨询，只有很少的人才会进行一对一的心理咨询，大多数人宁愿承受着心理疾病的痛苦，也不愿意寻求专业老师的帮助，从而产生了不好的后果。另外，国内高校心理咨询平台体制不健全，功能不够完善，整个社会对其关注度也不是很高，无法有效解决学生目前面临的多重心理压力。目前传统的心理咨询已经不满足现下的状况，高校需要专门为学生打造一个心理咨询平台来解决来自学生心理方面的问题，来保证每一位学生的心理健康。</w:t>
+            </w:r>
+          </w:p>
+          <w:p>
+            <w:pPr>
+              <w:spacing w:line="360" w:lineRule="exact"/>
               <w:ind w:firstLine="420" w:firstLineChars="200"/>
+              <w:jc w:val="left"/>
               <w:rPr>
                 <w:rFonts w:hint="default"/>
                 <w:kern w:val="0"/>
@@ -815,7 +815,7 @@
                 <w:kern w:val="0"/>
                 <w:lang w:val="en-US" w:eastAsia="zh-CN"/>
               </w:rPr>
-              <w:t>与发达国家对比，我国大学生的心理健康研究起步较晚且起点较低，尽管发展的速度较快，但是我国大学生人数众多，发展影响巨大，政府部门还应当进一步给予支持。大学生心理健康研究的深度与光度不足，对比果然差距明显。还有待进一步提高研究水平，缩小差距。</w:t>
+              <w:t>与发达国家对比，我国大学生的心理咨询平台研究起步较晚且起点较低，尽管发展的速度较快，但是我国大学生人数众多，发展影响巨大，政府部门还应当进一步给予支持。大学生心理咨询平台研究的深度与光度不足，对比果然差距明显。还有待进一步提高研究水平，缩小差距。</w:t>
             </w:r>
           </w:p>
         </w:tc>
@@ -892,7 +892,7 @@
                 <w:kern w:val="0"/>
                 <w:lang w:val="en-US" w:eastAsia="zh-CN"/>
               </w:rPr>
-              <w:t>这个平台主要是利用所学的知识，完成基于Node的黄淮学院心理咨询平台的设计与实现。这个平台主要功能有：文章功能、测试心理功能、专家团队功能、留言功能以及公告管理功能等等。</w:t>
+              <w:t>这个平台主要是利用所学的知识，完成基于Node的黄淮学院心理咨询平台的设计与实现。这个平台主要功能有：文章功能、心理测试功能、专家团队功能、以及公告管理功能等等。</w:t>
             </w:r>
           </w:p>
           <w:p>
@@ -938,7 +938,7 @@
                 <w:kern w:val="0"/>
                 <w:lang w:val="en-US" w:eastAsia="zh-CN"/>
               </w:rPr>
-              <w:t>测试心理功能：主要是指用户根据自己的心理状况进行测试，了解自己目前的情况等；</w:t>
+              <w:t>心理测试功能：主要是指用户根据自己的心理状况进行测试，了解自己目前的情况等；</w:t>
             </w:r>
           </w:p>
           <w:p>
@@ -963,6 +963,8 @@
               </w:rPr>
               <w:t>专家团队功能：主要是指用户可以寻找专家团队进行进一步的沟通，来解决自己目前的心理问题；</w:t>
             </w:r>
+            <w:bookmarkStart w:id="0" w:name="_GoBack"/>
+            <w:bookmarkEnd w:id="0"/>
           </w:p>
           <w:p>
             <w:pPr>
@@ -984,7 +986,7 @@
                 <w:kern w:val="0"/>
                 <w:lang w:val="en-US" w:eastAsia="zh-CN"/>
               </w:rPr>
-              <w:t>留言板功能：主要用来方便用户发表评价或其它留言，也可以进行留言设置等；</w:t>
+              <w:t>留言板功能：主要用来方便用户发表留言等；</w:t>
             </w:r>
           </w:p>
           <w:p>
@@ -1007,7 +1009,30 @@
                 <w:kern w:val="0"/>
                 <w:lang w:val="en-US" w:eastAsia="zh-CN"/>
               </w:rPr>
-              <w:t>公告管理功能：主要是指用户可以进行查看相关公告，管理员可以对公告进行增加、删除、修改、查看等功能。</w:t>
+              <w:t>公告管理功能：主要是指用户可以进行查看相关公告，管理员可以对公告进行增加、删除、修改、查看、发布等功能。</w:t>
+            </w:r>
+          </w:p>
+          <w:p>
+            <w:pPr>
+              <w:numPr>
+                <w:ilvl w:val="0"/>
+                <w:numId w:val="1"/>
+              </w:numPr>
+              <w:spacing w:line="360" w:lineRule="auto"/>
+              <w:ind w:firstLine="420" w:firstLineChars="200"/>
+              <w:rPr>
+                <w:rFonts w:hint="default"/>
+                <w:kern w:val="0"/>
+                <w:lang w:val="en-US" w:eastAsia="zh-CN"/>
+              </w:rPr>
+            </w:pPr>
+            <w:r>
+              <w:rPr>
+                <w:rFonts w:hint="eastAsia"/>
+                <w:kern w:val="0"/>
+                <w:lang w:val="en-US" w:eastAsia="zh-CN"/>
+              </w:rPr>
+              <w:t>管理员信息管理功能：管理员可以进行注册、登录、修改密码、修改头像等功能。</w:t>
             </w:r>
           </w:p>
         </w:tc>
@@ -2001,6 +2026,7 @@
     <w:name w:val="页脚 Char"/>
     <w:basedOn w:val="7"/>
     <w:link w:val="4"/>
+    <w:qFormat/>
     <w:uiPriority w:val="0"/>
     <w:rPr>
       <w:rFonts w:ascii="Times New Roman" w:hAnsi="Times New Roman" w:eastAsia="宋体" w:cs="Times New Roman"/>

</xml_diff>